<commit_message>
refences #22 Updat references to SQL.
</commit_message>
<xml_diff>
--- a/documentation/NAACCR ETL Steps.docx
+++ b/documentation/NAACCR ETL Steps.docx
@@ -4,6 +4,7 @@
   <w:body>
     <w:p>
       <w:pPr>
+        <w:outlineLvl w:val="0"/>
         <w:rPr>
           <w:b/>
         </w:rPr>
@@ -390,6 +391,7 @@
       <w:pPr>
         <w:pStyle w:val="ListParagraph"/>
         <w:ind w:left="1440"/>
+        <w:outlineLvl w:val="0"/>
         <w:rPr>
           <w:highlight w:val="yellow"/>
         </w:rPr>
@@ -432,6 +434,7 @@
     </w:p>
     <w:p>
       <w:pPr>
+        <w:outlineLvl w:val="0"/>
         <w:rPr>
           <w:b/>
         </w:rPr>
@@ -502,7 +505,13 @@
         <w:pStyle w:val="ListParagraph"/>
       </w:pPr>
       <w:r>
-        <w:t>https://github.com/OHDSI/OncologyWG/blob/master/documentation/naaccr_etl_temporary_tables.sql</w:t>
+        <w:t>https://github.com/OHDSI/OncologyWG/blob/master/documentation/</w:t>
+      </w:r>
+      <w:r>
+        <w:t>naaccr_etl_sql_temporary</w:t>
+      </w:r>
+      <w:r>
+        <w:t>_tables.sql</w:t>
       </w:r>
     </w:p>
     <w:p>
@@ -603,7 +612,13 @@
         <w:pStyle w:val="ListParagraph"/>
       </w:pPr>
       <w:r>
-        <w:t>https://github.com/OHDSI/OncologyWG/blob/master/documentation/naaccr_etl_temporary_tables.sql</w:t>
+        <w:t>https://github.com/OHDSI/OncologyWG/blob/master/documentation/</w:t>
+      </w:r>
+      <w:r>
+        <w:t>naaccr_etl_sql_temporary</w:t>
+      </w:r>
+      <w:r>
+        <w:t>_tables.sql</w:t>
       </w:r>
     </w:p>
     <w:p>
@@ -633,7 +648,12 @@
         </w:numPr>
       </w:pPr>
       <w:r>
-        <w:t>Ingest PROCEDURE_OCCURRENCE treatment modifiers into MEASUREMENT</w:t>
+        <w:t>I</w:t>
+      </w:r>
+      <w:bookmarkStart w:id="0" w:name="_GoBack"/>
+      <w:bookmarkEnd w:id="0"/>
+      <w:r>
+        <w:t>ngest PROCEDURE_OCCURRENCE treatment modifiers into MEASUREMENT</w:t>
       </w:r>
     </w:p>
     <w:p>
@@ -713,7 +733,13 @@
         <w:ind w:firstLine="720"/>
       </w:pPr>
       <w:r>
-        <w:t>https://github.com/OHDSI/OncologyWG/blob/master/documentation/naaccr_etl_temporary_tables.sql</w:t>
+        <w:t>https://github.com/OHDSI/OncologyWG/blob/master/documentation/</w:t>
+      </w:r>
+      <w:r>
+        <w:t>naaccr_etl_sql_temporary</w:t>
+      </w:r>
+      <w:r>
+        <w:t>_tables.sql</w:t>
       </w:r>
     </w:p>
     <w:p>
@@ -746,12 +772,13 @@
         <w:t xml:space="preserve"> here</w:t>
       </w:r>
       <w:r>
-        <w:t>https://gith</w:t>
-      </w:r>
-      <w:bookmarkStart w:id="0" w:name="_GoBack"/>
-      <w:bookmarkEnd w:id="0"/>
-      <w:r>
-        <w:t>ub.com/OHDSI/OncologyWG/blob/master/documentation/naaccr_etl_temporary_tables.sql</w:t>
+        <w:t>https://github.com/OHDSI/OncologyWG/blob/master/documentation/</w:t>
+      </w:r>
+      <w:r>
+        <w:t>naaccr_etl_sql_temporary</w:t>
+      </w:r>
+      <w:r>
+        <w:t>_tables.sql</w:t>
       </w:r>
     </w:p>
     <w:p>
@@ -1328,6 +1355,36 @@
       <w:u w:val="single"/>
     </w:rPr>
   </w:style>
+  <w:style w:type="paragraph" w:styleId="DocumentMap">
+    <w:name w:val="Document Map"/>
+    <w:basedOn w:val="Normal"/>
+    <w:link w:val="DocumentMapChar"/>
+    <w:uiPriority w:val="99"/>
+    <w:semiHidden/>
+    <w:unhideWhenUsed/>
+    <w:rsid w:val="00C71E38"/>
+    <w:pPr>
+      <w:spacing w:after="0" w:line="240" w:lineRule="auto"/>
+    </w:pPr>
+    <w:rPr>
+      <w:rFonts w:ascii="Times New Roman" w:hAnsi="Times New Roman" w:cs="Times New Roman"/>
+      <w:sz w:val="24"/>
+      <w:szCs w:val="24"/>
+    </w:rPr>
+  </w:style>
+  <w:style w:type="character" w:customStyle="1" w:styleId="DocumentMapChar">
+    <w:name w:val="Document Map Char"/>
+    <w:basedOn w:val="DefaultParagraphFont"/>
+    <w:link w:val="DocumentMap"/>
+    <w:uiPriority w:val="99"/>
+    <w:semiHidden/>
+    <w:rsid w:val="00C71E38"/>
+    <w:rPr>
+      <w:rFonts w:ascii="Times New Roman" w:hAnsi="Times New Roman" w:cs="Times New Roman"/>
+      <w:sz w:val="24"/>
+      <w:szCs w:val="24"/>
+    </w:rPr>
+  </w:style>
 </w:styles>
 </file>
 

</xml_diff>